<commit_message>
Updated M0 doc and README.md
</commit_message>
<xml_diff>
--- a/Milestones/M0/CSC 648-848 M0 section 04 Team 01.docx
+++ b/Milestones/M0/CSC 648-848 M0 section 04 Team 01.docx
@@ -514,23 +514,18 @@
             <w:pPr>
               <w:jc w:val="center"/>
               <w:rPr>
-                <w:rFonts w:ascii="Calibri" w:eastAsia="Times New Roman" w:hAnsi="Calibri" w:cs="Calibri"/>
-                <w:color w:val="000000"/>
-                <w:sz w:val="22"/>
-                <w:szCs w:val="22"/>
-                <w:lang w:val="en-IN" w:eastAsia="en-IN"/>
-              </w:rPr>
-            </w:pPr>
-            <w:r>
-              <w:rPr>
-                <w:rFonts w:ascii="Calibri" w:eastAsia="Times New Roman" w:hAnsi="Calibri" w:cs="Calibri"/>
-                <w:color w:val="000000"/>
-                <w:sz w:val="22"/>
-                <w:szCs w:val="22"/>
-                <w:lang w:val="en-IN" w:eastAsia="en-IN"/>
-              </w:rPr>
-              <w:t> </w:t>
-            </w:r>
+                <w:rFonts w:asciiTheme="minorHAnsi" w:hAnsiTheme="minorHAnsi" w:cstheme="minorHAnsi"/>
+              </w:rPr>
+            </w:pPr>
+            <w:hyperlink r:id="rId5" w:tgtFrame="_blank" w:tooltip="http://35.235.119.208/" w:history="1">
+              <w:r>
+                <w:rPr>
+                  <w:rStyle w:val="Hyperlink"/>
+                  <w:rFonts w:asciiTheme="minorHAnsi" w:hAnsiTheme="minorHAnsi" w:cstheme="minorHAnsi"/>
+                </w:rPr>
+                <w:t>http://35.235.119.208/</w:t>
+              </w:r>
+            </w:hyperlink>
           </w:p>
         </w:tc>
       </w:tr>
@@ -578,6 +573,20 @@
               <w:t>SSH URL</w:t>
             </w:r>
           </w:p>
+          <w:p>
+            <w:pPr>
+              <w:jc w:val="center"/>
+              <w:rPr>
+                <w:rFonts w:ascii="Calibri" w:eastAsia="Times New Roman" w:hAnsi="Calibri" w:cs="Calibri"/>
+                <w:b/>
+                <w:bCs/>
+                <w:color w:val="000000"/>
+                <w:sz w:val="22"/>
+                <w:szCs w:val="22"/>
+                <w:lang w:val="en-IN" w:eastAsia="en-IN"/>
+              </w:rPr>
+            </w:pPr>
+          </w:p>
         </w:tc>
         <w:tc>
           <w:tcPr>
@@ -604,15 +613,59 @@
                 <w:lang w:val="en-IN" w:eastAsia="en-IN"/>
               </w:rPr>
             </w:pPr>
-            <w:r>
-              <w:rPr>
-                <w:rFonts w:ascii="Calibri" w:eastAsia="Times New Roman" w:hAnsi="Calibri" w:cs="Calibri"/>
-                <w:color w:val="000000"/>
-                <w:sz w:val="22"/>
-                <w:szCs w:val="22"/>
-                <w:lang w:val="en-IN" w:eastAsia="en-IN"/>
-              </w:rPr>
-              <w:t> </w:t>
+          </w:p>
+          <w:p>
+            <w:pPr>
+              <w:jc w:val="center"/>
+              <w:rPr>
+                <w:rFonts w:ascii="Calibri" w:eastAsia="Times New Roman" w:hAnsi="Calibri" w:cs="Calibri"/>
+                <w:color w:val="000000"/>
+                <w:sz w:val="22"/>
+                <w:szCs w:val="22"/>
+                <w:lang w:val="en-IN" w:eastAsia="en-IN"/>
+              </w:rPr>
+            </w:pPr>
+            <w:r>
+              <w:rPr>
+                <w:rFonts w:ascii="Calibri" w:eastAsia="Times New Roman" w:hAnsi="Calibri" w:cs="Calibri"/>
+                <w:color w:val="000000"/>
+                <w:sz w:val="22"/>
+                <w:szCs w:val="22"/>
+                <w:lang w:val="en-IN" w:eastAsia="en-IN"/>
+              </w:rPr>
+              <w:t xml:space="preserve">Connect with: </w:t>
+            </w:r>
+            <w:proofErr w:type="spellStart"/>
+            <w:r>
+              <w:rPr>
+                <w:rFonts w:ascii="Calibri" w:eastAsia="Times New Roman" w:hAnsi="Calibri" w:cs="Calibri"/>
+                <w:color w:val="000000"/>
+                <w:sz w:val="22"/>
+                <w:szCs w:val="22"/>
+                <w:lang w:val="en-IN" w:eastAsia="en-IN"/>
+              </w:rPr>
+              <w:t>ssh</w:t>
+            </w:r>
+            <w:proofErr w:type="spellEnd"/>
+            <w:r>
+              <w:rPr>
+                <w:rFonts w:ascii="Calibri" w:eastAsia="Times New Roman" w:hAnsi="Calibri" w:cs="Calibri"/>
+                <w:color w:val="000000"/>
+                <w:sz w:val="22"/>
+                <w:szCs w:val="22"/>
+                <w:lang w:val="en-IN" w:eastAsia="en-IN"/>
+              </w:rPr>
+              <w:t xml:space="preserve"> student@</w:t>
+            </w:r>
+            <w:r>
+              <w:rPr>
+                <w:rFonts w:ascii="Calibri" w:eastAsia="Times New Roman" w:hAnsi="Calibri" w:cs="Calibri"/>
+                <w:color w:val="000000"/>
+                <w:sz w:val="22"/>
+                <w:szCs w:val="22"/>
+                <w:lang w:val="en-IN" w:eastAsia="en-IN"/>
+              </w:rPr>
+              <w:t>35.235.119.208</w:t>
             </w:r>
           </w:p>
         </w:tc>
@@ -695,7 +748,7 @@
                 <w:szCs w:val="22"/>
                 <w:lang w:val="en-IN" w:eastAsia="en-IN"/>
               </w:rPr>
-              <w:t> </w:t>
+              <w:t>Username: student</w:t>
             </w:r>
           </w:p>
         </w:tc>
@@ -779,6 +832,16 @@
                 <w:lang w:val="en-IN" w:eastAsia="en-IN"/>
               </w:rPr>
               <w:t> </w:t>
+            </w:r>
+            <w:r>
+              <w:rPr>
+                <w:rFonts w:ascii="Calibri" w:eastAsia="Times New Roman" w:hAnsi="Calibri" w:cs="Calibri"/>
+                <w:color w:val="000000"/>
+                <w:sz w:val="22"/>
+                <w:szCs w:val="22"/>
+                <w:lang w:val="en-IN" w:eastAsia="en-IN"/>
+              </w:rPr>
+              <w:t>Password: csc648.04-access-pass-user</w:t>
             </w:r>
           </w:p>
         </w:tc>
@@ -4928,7 +4991,6 @@
           <w:rFonts w:ascii="Times New Roman" w:hAnsi="Times New Roman"/>
           <w:lang w:eastAsia="ja-JP"/>
         </w:rPr>
-        <w:lastRenderedPageBreak/>
         <w:t>Based on our familiarity, we setup the following study plan</w:t>
       </w:r>
       <w:r>
@@ -4975,21 +5037,21 @@
         </w:rPr>
         <w:t xml:space="preserve">: </w:t>
       </w:r>
-      <w:proofErr w:type="gramStart"/>
+      <w:proofErr w:type="spellStart"/>
       <w:r>
         <w:rPr>
           <w:rFonts w:ascii="Times New Roman" w:hAnsi="Times New Roman"/>
           <w:lang w:eastAsia="ja-JP"/>
         </w:rPr>
-        <w:t>Hruthika ;</w:t>
+        <w:t>Hruthika</w:t>
       </w:r>
-      <w:proofErr w:type="gramEnd"/>
+      <w:proofErr w:type="spellEnd"/>
       <w:r>
         <w:rPr>
           <w:rFonts w:ascii="Times New Roman" w:hAnsi="Times New Roman"/>
           <w:lang w:eastAsia="ja-JP"/>
         </w:rPr>
-        <w:t xml:space="preserve"> </w:t>
+        <w:t xml:space="preserve"> ; </w:t>
       </w:r>
       <w:proofErr w:type="spellStart"/>
       <w:r>
@@ -5030,7 +5092,6 @@
         <w:t xml:space="preserve">Express JS: </w:t>
       </w:r>
       <w:proofErr w:type="spellStart"/>
-      <w:proofErr w:type="gramStart"/>
       <w:r>
         <w:rPr>
           <w:rFonts w:ascii="Times New Roman" w:hAnsi="Times New Roman"/>
@@ -5044,15 +5105,23 @@
           <w:rFonts w:ascii="Times New Roman" w:hAnsi="Times New Roman"/>
           <w:lang w:eastAsia="ja-JP"/>
         </w:rPr>
-        <w:t xml:space="preserve"> ;</w:t>
+        <w:t xml:space="preserve"> ; Carlos ; </w:t>
       </w:r>
-      <w:proofErr w:type="gramEnd"/>
+      <w:proofErr w:type="spellStart"/>
       <w:r>
         <w:rPr>
           <w:rFonts w:ascii="Times New Roman" w:hAnsi="Times New Roman"/>
           <w:lang w:eastAsia="ja-JP"/>
         </w:rPr>
-        <w:t xml:space="preserve"> Carlos ; Hruthika ; </w:t>
+        <w:t>Hruthika</w:t>
+      </w:r>
+      <w:proofErr w:type="spellEnd"/>
+      <w:r>
+        <w:rPr>
+          <w:rFonts w:ascii="Times New Roman" w:hAnsi="Times New Roman"/>
+          <w:lang w:eastAsia="ja-JP"/>
+        </w:rPr>
+        <w:t xml:space="preserve"> ; </w:t>
       </w:r>
       <w:proofErr w:type="spellStart"/>
       <w:r>
@@ -5097,23 +5166,7 @@
           <w:rFonts w:ascii="Times New Roman" w:hAnsi="Times New Roman"/>
           <w:lang w:eastAsia="ja-JP"/>
         </w:rPr>
-        <w:t xml:space="preserve"> </w:t>
-      </w:r>
-      <w:proofErr w:type="gramStart"/>
-      <w:r>
-        <w:rPr>
-          <w:rFonts w:ascii="Times New Roman" w:hAnsi="Times New Roman"/>
-          <w:lang w:eastAsia="ja-JP"/>
-        </w:rPr>
-        <w:t>Hruthika ;</w:t>
-      </w:r>
-      <w:proofErr w:type="gramEnd"/>
-      <w:r>
-        <w:rPr>
-          <w:rFonts w:ascii="Times New Roman" w:hAnsi="Times New Roman"/>
-          <w:lang w:eastAsia="ja-JP"/>
-        </w:rPr>
-        <w:t xml:space="preserve"> Christian ; Tay</w:t>
+        <w:t xml:space="preserve"> Hruthika ; Christian ; Tay</w:t>
       </w:r>
     </w:p>
     <w:p>
@@ -5145,7 +5198,6 @@
         <w:t xml:space="preserve">: </w:t>
       </w:r>
       <w:proofErr w:type="spellStart"/>
-      <w:proofErr w:type="gramStart"/>
       <w:r>
         <w:rPr>
           <w:rFonts w:ascii="Times New Roman" w:hAnsi="Times New Roman"/>
@@ -5159,15 +5211,7 @@
           <w:rFonts w:ascii="Times New Roman" w:hAnsi="Times New Roman"/>
           <w:lang w:eastAsia="ja-JP"/>
         </w:rPr>
-        <w:t xml:space="preserve"> ;</w:t>
-      </w:r>
-      <w:proofErr w:type="gramEnd"/>
-      <w:r>
-        <w:rPr>
-          <w:rFonts w:ascii="Times New Roman" w:hAnsi="Times New Roman"/>
-          <w:lang w:eastAsia="ja-JP"/>
-        </w:rPr>
-        <w:t xml:space="preserve"> Christian</w:t>
+        <w:t xml:space="preserve"> ; Christian</w:t>
       </w:r>
     </w:p>
     <w:p>
@@ -5880,6 +5924,17 @@
       </w:rPr>
     </w:tblStylePr>
   </w:style>
+  <w:style w:type="character" w:styleId="Hyperlink">
+    <w:name w:val="Hyperlink"/>
+    <w:basedOn w:val="DefaultParagraphFont"/>
+    <w:uiPriority w:val="99"/>
+    <w:unhideWhenUsed/>
+    <w:rsid w:val="00B378F8"/>
+    <w:rPr>
+      <w:color w:val="0000FF"/>
+      <w:u w:val="single"/>
+    </w:rPr>
+  </w:style>
 </w:styles>
 </file>
 

</xml_diff>

<commit_message>
Updated website url in doc and README.md
</commit_message>
<xml_diff>
--- a/Milestones/M0/CSC 648-848 M0 section 04 Team 01.docx
+++ b/Milestones/M0/CSC 648-848 M0 section 04 Team 01.docx
@@ -517,13 +517,13 @@
                 <w:rFonts w:asciiTheme="minorHAnsi" w:hAnsiTheme="minorHAnsi" w:cstheme="minorHAnsi"/>
               </w:rPr>
             </w:pPr>
-            <w:hyperlink r:id="rId5" w:tgtFrame="_blank" w:tooltip="http://35.235.119.208/" w:history="1">
+            <w:hyperlink r:id="rId5" w:tgtFrame="_blank" w:tooltip="http://mylineup.online/" w:history="1">
               <w:r>
                 <w:rPr>
                   <w:rStyle w:val="Hyperlink"/>
                   <w:rFonts w:asciiTheme="minorHAnsi" w:hAnsiTheme="minorHAnsi" w:cstheme="minorHAnsi"/>
                 </w:rPr>
-                <w:t>http://35.235.119.208/</w:t>
+                <w:t>http://mylineup.online/</w:t>
               </w:r>
             </w:hyperlink>
           </w:p>

</xml_diff>